<commit_message>
statistics experiment 1 fix
</commit_message>
<xml_diff>
--- a/lab.docx
+++ b/lab.docx
@@ -8881,6 +8881,7 @@
     </w:p>
     <w:p>
       <w:pPr>
+        <w:spacing w:after="120"/>
         <w:jc w:val="both"/>
         <w:rPr>
           <w:rFonts w:asciiTheme="majorHAnsi" w:hAnsiTheme="majorHAnsi" w:cstheme="majorHAnsi"/>
@@ -8949,14 +8950,18 @@
     </w:p>
     <w:p>
       <w:pPr>
+        <w:spacing w:after="120"/>
         <w:jc w:val="both"/>
         <w:rPr>
           <w:rFonts w:asciiTheme="majorHAnsi" w:hAnsiTheme="majorHAnsi" w:cstheme="majorHAnsi"/>
-        </w:rPr>
-      </w:pPr>
-    </w:p>
-    <w:p>
-      <w:pPr>
+          <w:sz w:val="2"/>
+          <w:szCs w:val="2"/>
+        </w:rPr>
+      </w:pPr>
+    </w:p>
+    <w:p>
+      <w:pPr>
+        <w:spacing w:after="120"/>
         <w:jc w:val="center"/>
         <w:rPr>
           <w:rFonts w:asciiTheme="majorHAnsi" w:hAnsiTheme="majorHAnsi" w:cstheme="majorHAnsi"/>
@@ -9002,10 +9007,10 @@
           <w:lang w:val="en-US"/>
         </w:rPr>
         <w:drawing>
-          <wp:inline distT="0" distB="0" distL="0" distR="0" wp14:anchorId="38D18D93" wp14:editId="70331338">
-            <wp:extent cx="6183442" cy="2045970"/>
-            <wp:effectExtent l="0" t="0" r="8255" b="0"/>
-            <wp:docPr id="38" name="Picture 38"/>
+          <wp:inline distT="0" distB="0" distL="0" distR="0" wp14:anchorId="746E8118" wp14:editId="7813F94C">
+            <wp:extent cx="6182139" cy="2293620"/>
+            <wp:effectExtent l="0" t="0" r="9525" b="0"/>
+            <wp:docPr id="21" name="Picture 21"/>
             <wp:cNvGraphicFramePr>
               <a:graphicFrameLocks xmlns:a="http://schemas.openxmlformats.org/drawingml/2006/main" noChangeAspect="1"/>
             </wp:cNvGraphicFramePr>
@@ -9013,7 +9018,7 @@
               <a:graphicData uri="http://schemas.openxmlformats.org/drawingml/2006/picture">
                 <pic:pic xmlns:pic="http://schemas.openxmlformats.org/drawingml/2006/picture">
                   <pic:nvPicPr>
-                    <pic:cNvPr id="0" name="Picture 21"/>
+                    <pic:cNvPr id="0" name="Picture 6"/>
                     <pic:cNvPicPr>
                       <a:picLocks noChangeAspect="1" noChangeArrowheads="1"/>
                     </pic:cNvPicPr>
@@ -9034,7 +9039,7 @@
                   <pic:spPr bwMode="auto">
                     <a:xfrm>
                       <a:off x="0" y="0"/>
-                      <a:ext cx="6184148" cy="2046204"/>
+                      <a:ext cx="6187961" cy="2295780"/>
                     </a:xfrm>
                     <a:prstGeom prst="rect">
                       <a:avLst/>
@@ -9057,10 +9062,10 @@
           <w:lang w:val="en-US"/>
         </w:rPr>
         <w:drawing>
-          <wp:inline distT="0" distB="0" distL="0" distR="0" wp14:anchorId="3D58D2BC" wp14:editId="3DABBFE8">
-            <wp:extent cx="6108700" cy="1896110"/>
-            <wp:effectExtent l="0" t="0" r="6350" b="8890"/>
-            <wp:docPr id="33" name="Picture 33"/>
+          <wp:inline distT="0" distB="0" distL="0" distR="0" wp14:anchorId="7FB74DD7" wp14:editId="5736C0B0">
+            <wp:extent cx="6109335" cy="1899920"/>
+            <wp:effectExtent l="0" t="0" r="5715" b="5080"/>
+            <wp:docPr id="20" name="Picture 20"/>
             <wp:cNvGraphicFramePr>
               <a:graphicFrameLocks xmlns:a="http://schemas.openxmlformats.org/drawingml/2006/main" noChangeAspect="1"/>
             </wp:cNvGraphicFramePr>
@@ -9068,7 +9073,7 @@
               <a:graphicData uri="http://schemas.openxmlformats.org/drawingml/2006/picture">
                 <pic:pic xmlns:pic="http://schemas.openxmlformats.org/drawingml/2006/picture">
                   <pic:nvPicPr>
-                    <pic:cNvPr id="0" name="Picture 16"/>
+                    <pic:cNvPr id="0" name="Picture 5"/>
                     <pic:cNvPicPr>
                       <a:picLocks noChangeAspect="1" noChangeArrowheads="1"/>
                     </pic:cNvPicPr>
@@ -9089,7 +9094,7 @@
                   <pic:spPr bwMode="auto">
                     <a:xfrm>
                       <a:off x="0" y="0"/>
-                      <a:ext cx="6108700" cy="1896110"/>
+                      <a:ext cx="6109335" cy="1899920"/>
                     </a:xfrm>
                     <a:prstGeom prst="rect">
                       <a:avLst/>
@@ -9244,10 +9249,10 @@
           <w:noProof/>
         </w:rPr>
         <w:drawing>
-          <wp:inline distT="0" distB="0" distL="0" distR="0" wp14:anchorId="60B27469" wp14:editId="3928D136">
-            <wp:extent cx="6117590" cy="2038985"/>
+          <wp:inline distT="0" distB="0" distL="0" distR="0" wp14:anchorId="2413EBD3" wp14:editId="47F89BD3">
+            <wp:extent cx="6116955" cy="2041525"/>
             <wp:effectExtent l="0" t="0" r="0" b="0"/>
-            <wp:docPr id="30" name="Picture 30" descr="Chart&#10;&#10;Description automatically generated"/>
+            <wp:docPr id="2" name="Picture 2"/>
             <wp:cNvGraphicFramePr>
               <a:graphicFrameLocks xmlns:a="http://schemas.openxmlformats.org/drawingml/2006/main" noChangeAspect="1"/>
             </wp:cNvGraphicFramePr>
@@ -9255,7 +9260,7 @@
               <a:graphicData uri="http://schemas.openxmlformats.org/drawingml/2006/picture">
                 <pic:pic xmlns:pic="http://schemas.openxmlformats.org/drawingml/2006/picture">
                   <pic:nvPicPr>
-                    <pic:cNvPr id="30" name="Picture 30" descr="Chart&#10;&#10;Description automatically generated"/>
+                    <pic:cNvPr id="0" name="Picture 2"/>
                     <pic:cNvPicPr>
                       <a:picLocks noChangeAspect="1" noChangeArrowheads="1"/>
                     </pic:cNvPicPr>
@@ -9276,7 +9281,7 @@
                   <pic:spPr bwMode="auto">
                     <a:xfrm>
                       <a:off x="0" y="0"/>
-                      <a:ext cx="6117590" cy="2038985"/>
+                      <a:ext cx="6116955" cy="2041525"/>
                     </a:xfrm>
                     <a:prstGeom prst="rect">
                       <a:avLst/>
@@ -9574,10 +9579,10 @@
           <w:noProof/>
         </w:rPr>
         <w:drawing>
-          <wp:inline distT="0" distB="0" distL="0" distR="0" wp14:anchorId="7EC5F33C" wp14:editId="1090B3C6">
-            <wp:extent cx="6117590" cy="3054985"/>
-            <wp:effectExtent l="0" t="0" r="0" b="0"/>
-            <wp:docPr id="31" name="Picture 31"/>
+          <wp:inline distT="0" distB="0" distL="0" distR="0" wp14:anchorId="06F63AAA" wp14:editId="3E725DF8">
+            <wp:extent cx="6116955" cy="3058795"/>
+            <wp:effectExtent l="0" t="0" r="0" b="8255"/>
+            <wp:docPr id="5" name="Picture 5"/>
             <wp:cNvGraphicFramePr>
               <a:graphicFrameLocks xmlns:a="http://schemas.openxmlformats.org/drawingml/2006/main" noChangeAspect="1"/>
             </wp:cNvGraphicFramePr>
@@ -9585,7 +9590,7 @@
               <a:graphicData uri="http://schemas.openxmlformats.org/drawingml/2006/picture">
                 <pic:pic xmlns:pic="http://schemas.openxmlformats.org/drawingml/2006/picture">
                   <pic:nvPicPr>
-                    <pic:cNvPr id="0" name="Picture 14"/>
+                    <pic:cNvPr id="0" name="Picture 3"/>
                     <pic:cNvPicPr>
                       <a:picLocks noChangeAspect="1" noChangeArrowheads="1"/>
                     </pic:cNvPicPr>
@@ -9606,7 +9611,7 @@
                   <pic:spPr bwMode="auto">
                     <a:xfrm>
                       <a:off x="0" y="0"/>
-                      <a:ext cx="6117590" cy="3054985"/>
+                      <a:ext cx="6116955" cy="3058795"/>
                     </a:xfrm>
                     <a:prstGeom prst="rect">
                       <a:avLst/>
@@ -9797,10 +9802,10 @@
           <w:noProof/>
         </w:rPr>
         <w:drawing>
-          <wp:inline distT="0" distB="0" distL="0" distR="0" wp14:anchorId="7B6C5AA3" wp14:editId="7DFD3071">
-            <wp:extent cx="6117590" cy="3054985"/>
-            <wp:effectExtent l="0" t="0" r="0" b="0"/>
-            <wp:docPr id="29" name="Picture 29"/>
+          <wp:inline distT="0" distB="0" distL="0" distR="0" wp14:anchorId="0E2C3307" wp14:editId="792442FC">
+            <wp:extent cx="6116955" cy="3058795"/>
+            <wp:effectExtent l="0" t="0" r="0" b="8255"/>
+            <wp:docPr id="15" name="Picture 15"/>
             <wp:cNvGraphicFramePr>
               <a:graphicFrameLocks xmlns:a="http://schemas.openxmlformats.org/drawingml/2006/main" noChangeAspect="1"/>
             </wp:cNvGraphicFramePr>
@@ -9808,7 +9813,7 @@
               <a:graphicData uri="http://schemas.openxmlformats.org/drawingml/2006/picture">
                 <pic:pic xmlns:pic="http://schemas.openxmlformats.org/drawingml/2006/picture">
                   <pic:nvPicPr>
-                    <pic:cNvPr id="0" name="Picture 12"/>
+                    <pic:cNvPr id="0" name="Picture 4"/>
                     <pic:cNvPicPr>
                       <a:picLocks noChangeAspect="1" noChangeArrowheads="1"/>
                     </pic:cNvPicPr>
@@ -9829,7 +9834,7 @@
                   <pic:spPr bwMode="auto">
                     <a:xfrm>
                       <a:off x="0" y="0"/>
-                      <a:ext cx="6117590" cy="3054985"/>
+                      <a:ext cx="6116955" cy="3058795"/>
                     </a:xfrm>
                     <a:prstGeom prst="rect">
                       <a:avLst/>
@@ -10353,19 +10358,7 @@
             <w:rPr>
               <w:rFonts w:ascii="Cambria Math" w:hAnsi="Cambria Math" w:cstheme="majorHAnsi"/>
             </w:rPr>
-            <m:t xml:space="preserve"> </m:t>
-          </m:r>
-          <m:r>
-            <w:rPr>
-              <w:rFonts w:ascii="Cambria Math" w:hAnsi="Cambria Math" w:cstheme="majorHAnsi"/>
-            </w:rPr>
-            <m:t>I</m:t>
-          </m:r>
-          <m:r>
-            <w:rPr>
-              <w:rFonts w:ascii="Cambria Math" w:hAnsi="Cambria Math" w:cstheme="majorHAnsi"/>
-            </w:rPr>
-            <m:t xml:space="preserve"> </m:t>
+            <m:t xml:space="preserve"> I </m:t>
           </m:r>
           <m:acc>
             <m:accPr>
@@ -10415,13 +10408,7 @@
             <w:rPr>
               <w:rFonts w:ascii="Cambria Math" w:hAnsi="Cambria Math" w:cstheme="majorHAnsi"/>
             </w:rPr>
-            <m:t xml:space="preserve">       </m:t>
-          </m:r>
-          <m:r>
-            <w:rPr>
-              <w:rFonts w:ascii="Cambria Math" w:hAnsi="Cambria Math" w:cstheme="majorHAnsi"/>
-            </w:rPr>
-            <m:t xml:space="preserve">                                                             </m:t>
+            <m:t xml:space="preserve">                                                                    </m:t>
           </m:r>
           <m:d>
             <m:dPr>
@@ -10447,13 +10434,7 @@
             <w:rPr>
               <w:rFonts w:ascii="Cambria Math" w:hAnsi="Cambria Math" w:cstheme="majorHAnsi"/>
             </w:rPr>
-            <m:t xml:space="preserve">=  </m:t>
-          </m:r>
-          <m:r>
-            <w:rPr>
-              <w:rFonts w:ascii="Cambria Math" w:hAnsi="Cambria Math" w:cstheme="majorHAnsi"/>
-            </w:rPr>
-            <m:t xml:space="preserve">I L B </m:t>
+            <m:t xml:space="preserve">=  I L B </m:t>
           </m:r>
           <m:r>
             <m:rPr>
@@ -10462,16 +10443,7 @@
             <w:rPr>
               <w:rFonts w:ascii="Cambria Math" w:hAnsi="Cambria Math" w:cstheme="majorHAnsi"/>
             </w:rPr>
-            <m:t>sin</m:t>
-          </m:r>
-          <m:r>
-            <m:rPr>
-              <m:sty m:val="p"/>
-            </m:rPr>
-            <w:rPr>
-              <w:rFonts w:ascii="Cambria Math" w:hAnsi="Cambria Math" w:cstheme="majorHAnsi"/>
-            </w:rPr>
-            <m:t xml:space="preserve"> </m:t>
+            <m:t xml:space="preserve">sin </m:t>
           </m:r>
           <m:r>
             <w:rPr>
@@ -10939,19 +10911,7 @@
         <w:rPr>
           <w:rFonts w:asciiTheme="majorHAnsi" w:hAnsiTheme="majorHAnsi" w:cstheme="majorHAnsi"/>
         </w:rPr>
-        <w:t xml:space="preserve"> far passare corrente continua all’interno del circuito</w:t>
-      </w:r>
-      <w:r>
-        <w:rPr>
-          <w:rFonts w:asciiTheme="majorHAnsi" w:hAnsiTheme="majorHAnsi" w:cstheme="majorHAnsi"/>
-        </w:rPr>
-        <w:t xml:space="preserve">. </w:t>
-      </w:r>
-      <w:r>
-        <w:rPr>
-          <w:rFonts w:asciiTheme="majorHAnsi" w:hAnsiTheme="majorHAnsi" w:cstheme="majorHAnsi"/>
-        </w:rPr>
-        <w:t>Regolabile</w:t>
+        <w:t xml:space="preserve"> far passare corrente continua all’interno del circuito. Regolabile</w:t>
       </w:r>
       <w:r>
         <w:rPr>
@@ -11399,373 +11359,6 @@
           <w:rFonts w:asciiTheme="majorHAnsi" w:hAnsiTheme="majorHAnsi" w:cstheme="majorHAnsi"/>
         </w:rPr>
         <w:t xml:space="preserve"> g.</w:t>
-      </w:r>
-    </w:p>
-    <w:p>
-      <w:pPr>
-        <w:jc w:val="both"/>
-        <w:rPr>
-          <w:rFonts w:asciiTheme="majorHAnsi" w:eastAsiaTheme="minorEastAsia" w:hAnsiTheme="majorHAnsi" w:cstheme="majorHAnsi"/>
-          <w:lang w:val="en-US"/>
-        </w:rPr>
-      </w:pPr>
-      <m:oMathPara>
-        <m:oMath>
-          <m:sSub>
-            <m:sSubPr>
-              <m:ctrlPr>
-                <w:rPr>
-                  <w:rFonts w:ascii="Cambria Math" w:hAnsi="Cambria Math" w:cstheme="majorHAnsi"/>
-                  <w:i/>
-                </w:rPr>
-              </m:ctrlPr>
-            </m:sSubPr>
-            <m:e>
-              <m:r>
-                <w:rPr>
-                  <w:rFonts w:ascii="Cambria Math" w:hAnsi="Cambria Math" w:cstheme="majorHAnsi"/>
-                </w:rPr>
-                <m:t>F</m:t>
-              </m:r>
-            </m:e>
-            <m:sub>
-              <m:r>
-                <w:rPr>
-                  <w:rFonts w:ascii="Cambria Math" w:hAnsi="Cambria Math" w:cstheme="majorHAnsi"/>
-                </w:rPr>
-                <m:t>L</m:t>
-              </m:r>
-              <m:r>
-                <w:rPr>
-                  <w:rFonts w:ascii="Cambria Math" w:hAnsi="Cambria Math" w:cstheme="majorHAnsi"/>
-                </w:rPr>
-                <m:t>aplace</m:t>
-              </m:r>
-            </m:sub>
-          </m:sSub>
-          <m:r>
-            <w:rPr>
-              <w:rFonts w:ascii="Cambria Math" w:hAnsi="Cambria Math" w:cstheme="majorHAnsi"/>
-              <w:lang w:val="en-US"/>
-            </w:rPr>
-            <m:t>= ∆</m:t>
-          </m:r>
-          <m:r>
-            <w:rPr>
-              <w:rFonts w:ascii="Cambria Math" w:hAnsi="Cambria Math" w:cstheme="majorHAnsi"/>
-            </w:rPr>
-            <m:t>m</m:t>
-          </m:r>
-          <m:r>
-            <w:rPr>
-              <w:rFonts w:ascii="Cambria Math" w:hAnsi="Cambria Math" w:cstheme="majorHAnsi"/>
-              <w:lang w:val="en-US"/>
-            </w:rPr>
-            <m:t>∙</m:t>
-          </m:r>
-          <m:r>
-            <w:rPr>
-              <w:rFonts w:ascii="Cambria Math" w:hAnsi="Cambria Math" w:cstheme="majorHAnsi"/>
-            </w:rPr>
-            <m:t>g</m:t>
-          </m:r>
-          <m:r>
-            <w:rPr>
-              <w:rFonts w:ascii="Cambria Math" w:hAnsi="Cambria Math" w:cstheme="majorHAnsi"/>
-              <w:lang w:val="en-US"/>
-            </w:rPr>
-            <m:t>=</m:t>
-          </m:r>
-          <m:r>
-            <w:rPr>
-              <w:rFonts w:ascii="Cambria Math" w:hAnsi="Cambria Math" w:cstheme="majorHAnsi"/>
-            </w:rPr>
-            <m:t>I</m:t>
-          </m:r>
-          <m:r>
-            <w:rPr>
-              <w:rFonts w:ascii="Cambria Math" w:hAnsi="Cambria Math" w:cstheme="majorHAnsi"/>
-              <w:lang w:val="en-US"/>
-            </w:rPr>
-            <m:t xml:space="preserve"> </m:t>
-          </m:r>
-          <m:r>
-            <w:rPr>
-              <w:rFonts w:ascii="Cambria Math" w:hAnsi="Cambria Math" w:cstheme="majorHAnsi"/>
-            </w:rPr>
-            <m:t>L</m:t>
-          </m:r>
-          <m:r>
-            <w:rPr>
-              <w:rFonts w:ascii="Cambria Math" w:hAnsi="Cambria Math" w:cstheme="majorHAnsi"/>
-              <w:lang w:val="en-US"/>
-            </w:rPr>
-            <m:t xml:space="preserve"> </m:t>
-          </m:r>
-          <m:r>
-            <w:rPr>
-              <w:rFonts w:ascii="Cambria Math" w:hAnsi="Cambria Math" w:cstheme="majorHAnsi"/>
-            </w:rPr>
-            <m:t>B</m:t>
-          </m:r>
-          <m:r>
-            <w:rPr>
-              <w:rFonts w:ascii="Cambria Math" w:hAnsi="Cambria Math" w:cstheme="majorHAnsi"/>
-              <w:lang w:val="en-US"/>
-            </w:rPr>
-            <m:t xml:space="preserve"> </m:t>
-          </m:r>
-        </m:oMath>
-      </m:oMathPara>
-    </w:p>
-    <w:p>
-      <w:pPr>
-        <w:jc w:val="both"/>
-        <w:rPr>
-          <w:rFonts w:asciiTheme="majorHAnsi" w:eastAsiaTheme="minorEastAsia" w:hAnsiTheme="majorHAnsi" w:cstheme="majorHAnsi"/>
-        </w:rPr>
-      </w:pPr>
-      <m:oMathPara>
-        <m:oMath>
-          <m:r>
-            <w:rPr>
-              <w:rFonts w:ascii="Cambria Math" w:eastAsiaTheme="minorEastAsia" w:hAnsi="Cambria Math" w:cstheme="majorHAnsi"/>
-            </w:rPr>
-            <m:t xml:space="preserve">si assuma         </m:t>
-          </m:r>
-          <m:r>
-            <m:rPr>
-              <m:sty m:val="p"/>
-            </m:rPr>
-            <w:rPr>
-              <w:rFonts w:ascii="Cambria Math" w:eastAsiaTheme="minorEastAsia" w:hAnsi="Cambria Math" w:cstheme="majorHAnsi"/>
-            </w:rPr>
-            <m:t>sin</m:t>
-          </m:r>
-          <m:d>
-            <m:dPr>
-              <m:ctrlPr>
-                <w:rPr>
-                  <w:rFonts w:ascii="Cambria Math" w:eastAsiaTheme="minorEastAsia" w:hAnsi="Cambria Math" w:cstheme="majorHAnsi"/>
-                  <w:i/>
-                </w:rPr>
-              </m:ctrlPr>
-            </m:dPr>
-            <m:e>
-              <m:r>
-                <w:rPr>
-                  <w:rFonts w:ascii="Cambria Math" w:eastAsiaTheme="minorEastAsia" w:hAnsi="Cambria Math" w:cstheme="majorHAnsi"/>
-                </w:rPr>
-                <m:t>ϑ</m:t>
-              </m:r>
-            </m:e>
-          </m:d>
-          <m:r>
-            <w:rPr>
-              <w:rFonts w:ascii="Cambria Math" w:eastAsiaTheme="minorEastAsia" w:hAnsi="Cambria Math" w:cstheme="majorHAnsi"/>
-            </w:rPr>
-            <m:t xml:space="preserve">=1        →        </m:t>
-          </m:r>
-          <m:r>
-            <w:rPr>
-              <w:rFonts w:ascii="Cambria Math" w:eastAsiaTheme="minorEastAsia" w:hAnsi="Cambria Math" w:cstheme="majorHAnsi"/>
-            </w:rPr>
-            <m:t>ϑ</m:t>
-          </m:r>
-          <m:r>
-            <w:rPr>
-              <w:rFonts w:ascii="Cambria Math" w:eastAsiaTheme="minorEastAsia" w:hAnsi="Cambria Math" w:cstheme="majorHAnsi"/>
-            </w:rPr>
-            <m:t>= π/2</m:t>
-          </m:r>
-        </m:oMath>
-      </m:oMathPara>
-    </w:p>
-    <w:p>
-      <w:pPr>
-        <w:jc w:val="both"/>
-        <w:rPr>
-          <w:rFonts w:asciiTheme="majorHAnsi" w:eastAsiaTheme="minorEastAsia" w:hAnsiTheme="majorHAnsi" w:cstheme="majorHAnsi"/>
-        </w:rPr>
-      </w:pPr>
-    </w:p>
-    <w:p>
-      <w:pPr>
-        <w:pStyle w:val="Subtitle"/>
-        <w:rPr>
-          <w:rFonts w:ascii="Arial" w:hAnsi="Arial" w:cs="Arial"/>
-          <w:b/>
-          <w:bCs/>
-          <w:color w:val="DCD676"/>
-        </w:rPr>
-      </w:pPr>
-      <w:r>
-        <w:rPr>
-          <w:rFonts w:ascii="Arial" w:hAnsi="Arial" w:cs="Arial"/>
-          <w:b/>
-          <w:bCs/>
-          <w:color w:val="DCD676"/>
-        </w:rPr>
-        <w:t xml:space="preserve">2) </w:t>
-      </w:r>
-      <w:r>
-        <w:rPr>
-          <w:rFonts w:ascii="Arial" w:hAnsi="Arial" w:cs="Arial"/>
-          <w:b/>
-          <w:bCs/>
-          <w:color w:val="DCD676"/>
-        </w:rPr>
-        <w:t>Lunghezza variabile:</w:t>
-      </w:r>
-    </w:p>
-    <w:p>
-      <w:pPr>
-        <w:jc w:val="both"/>
-        <w:rPr>
-          <w:rFonts w:asciiTheme="majorHAnsi" w:hAnsiTheme="majorHAnsi" w:cstheme="majorHAnsi"/>
-        </w:rPr>
-      </w:pPr>
-      <w:r>
-        <w:rPr>
-          <w:rFonts w:asciiTheme="majorHAnsi" w:hAnsiTheme="majorHAnsi" w:cstheme="majorHAnsi"/>
-        </w:rPr>
-        <w:t>Questa</w:t>
-      </w:r>
-      <w:r>
-        <w:rPr>
-          <w:rFonts w:asciiTheme="majorHAnsi" w:hAnsiTheme="majorHAnsi" w:cstheme="majorHAnsi"/>
-        </w:rPr>
-        <w:t xml:space="preserve"> </w:t>
-      </w:r>
-      <w:r>
-        <w:rPr>
-          <w:rFonts w:asciiTheme="majorHAnsi" w:hAnsiTheme="majorHAnsi" w:cstheme="majorHAnsi"/>
-        </w:rPr>
-        <w:t xml:space="preserve">fase dell’ </w:t>
-      </w:r>
-      <w:r>
-        <w:rPr>
-          <w:rFonts w:asciiTheme="majorHAnsi" w:hAnsiTheme="majorHAnsi" w:cstheme="majorHAnsi"/>
-        </w:rPr>
-        <w:t xml:space="preserve">questo esperimento </w:t>
-      </w:r>
-      <w:r>
-        <w:rPr>
-          <w:rFonts w:asciiTheme="majorHAnsi" w:hAnsiTheme="majorHAnsi" w:cstheme="majorHAnsi"/>
-        </w:rPr>
-        <w:t>è simile a quella precedente. A differenza della prima fasa la corrente impostata al generatore è fissa a 3</w:t>
-      </w:r>
-      <w:r>
-        <w:rPr>
-          <w:rFonts w:asciiTheme="majorHAnsi" w:hAnsiTheme="majorHAnsi" w:cstheme="majorHAnsi"/>
-        </w:rPr>
-        <w:t xml:space="preserve"> </w:t>
-      </w:r>
-      <w:r>
-        <w:rPr>
-          <w:rFonts w:asciiTheme="majorHAnsi" w:hAnsiTheme="majorHAnsi" w:cstheme="majorHAnsi"/>
-        </w:rPr>
-        <w:t>A</w:t>
-      </w:r>
-      <w:r>
-        <w:rPr>
-          <w:rFonts w:asciiTheme="majorHAnsi" w:hAnsiTheme="majorHAnsi" w:cstheme="majorHAnsi"/>
-        </w:rPr>
-        <w:t>, mentre varia la lunghezza del circuito</w:t>
-      </w:r>
-      <w:r>
-        <w:rPr>
-          <w:rFonts w:asciiTheme="majorHAnsi" w:hAnsiTheme="majorHAnsi" w:cstheme="majorHAnsi"/>
-        </w:rPr>
-        <w:t xml:space="preserve"> inserito sul supporto conduttore.</w:t>
-      </w:r>
-    </w:p>
-    <w:p>
-      <w:pPr>
-        <w:jc w:val="both"/>
-        <w:rPr>
-          <w:rFonts w:asciiTheme="majorHAnsi" w:hAnsiTheme="majorHAnsi" w:cstheme="majorHAnsi"/>
-        </w:rPr>
-      </w:pPr>
-      <w:r>
-        <w:rPr>
-          <w:rFonts w:asciiTheme="majorHAnsi" w:hAnsiTheme="majorHAnsi" w:cstheme="majorHAnsi"/>
-        </w:rPr>
-        <w:t>Questa condizione è ottenuta collegando al supporto conduttore circuiti di lunghezza diversi, facenti parte del set sperimentale precedentemente descritto. Le lughezze variano da 10 a 80 mm</w:t>
-      </w:r>
-      <w:r>
-        <w:rPr>
-          <w:rFonts w:asciiTheme="majorHAnsi" w:hAnsiTheme="majorHAnsi" w:cstheme="majorHAnsi"/>
-        </w:rPr>
-        <w:t>.</w:t>
-      </w:r>
-    </w:p>
-    <w:p>
-      <w:pPr>
-        <w:jc w:val="both"/>
-        <w:rPr>
-          <w:rFonts w:asciiTheme="majorHAnsi" w:hAnsiTheme="majorHAnsi" w:cstheme="majorHAnsi"/>
-        </w:rPr>
-      </w:pPr>
-      <w:r>
-        <w:rPr>
-          <w:rFonts w:asciiTheme="majorHAnsi" w:hAnsiTheme="majorHAnsi" w:cstheme="majorHAnsi"/>
-        </w:rPr>
-        <w:t>È fondamentale ricordare che prima di cambiare i cicuiti è necessario spegnere il generatore di corrente per evitare incidenti. In ogni caso la corrente di 3</w:t>
-      </w:r>
-      <w:r>
-        <w:rPr>
-          <w:rFonts w:asciiTheme="majorHAnsi" w:hAnsiTheme="majorHAnsi" w:cstheme="majorHAnsi"/>
-        </w:rPr>
-        <w:t xml:space="preserve"> A</w:t>
-      </w:r>
-      <w:r>
-        <w:rPr>
-          <w:rFonts w:asciiTheme="majorHAnsi" w:hAnsiTheme="majorHAnsi" w:cstheme="majorHAnsi"/>
-        </w:rPr>
-        <w:t xml:space="preserve"> è </w:t>
-      </w:r>
-      <w:r>
-        <w:rPr>
-          <w:rFonts w:asciiTheme="majorHAnsi" w:hAnsiTheme="majorHAnsi" w:cstheme="majorHAnsi"/>
-        </w:rPr>
-        <w:t xml:space="preserve">abbastanza alta </w:t>
-      </w:r>
-      <w:r>
-        <w:rPr>
-          <w:rFonts w:asciiTheme="majorHAnsi" w:hAnsiTheme="majorHAnsi" w:cstheme="majorHAnsi"/>
-        </w:rPr>
-        <w:t>da</w:t>
-      </w:r>
-      <w:r>
-        <w:rPr>
-          <w:rFonts w:asciiTheme="majorHAnsi" w:hAnsiTheme="majorHAnsi" w:cstheme="majorHAnsi"/>
-        </w:rPr>
-        <w:t xml:space="preserve"> avere </w:t>
-      </w:r>
-      <w:r>
-        <w:rPr>
-          <w:rFonts w:asciiTheme="majorHAnsi" w:hAnsiTheme="majorHAnsi" w:cstheme="majorHAnsi"/>
-        </w:rPr>
-        <w:t xml:space="preserve">dei risultati visibili ma non </w:t>
-      </w:r>
-      <w:r>
-        <w:rPr>
-          <w:rFonts w:asciiTheme="majorHAnsi" w:hAnsiTheme="majorHAnsi" w:cstheme="majorHAnsi"/>
-        </w:rPr>
-        <w:t>sufficiente a creare situazioni di</w:t>
-      </w:r>
-      <w:r>
-        <w:rPr>
-          <w:rFonts w:asciiTheme="majorHAnsi" w:hAnsiTheme="majorHAnsi" w:cstheme="majorHAnsi"/>
-        </w:rPr>
-        <w:t xml:space="preserve"> pericolo</w:t>
-      </w:r>
-      <w:r>
-        <w:rPr>
-          <w:rFonts w:asciiTheme="majorHAnsi" w:hAnsiTheme="majorHAnsi" w:cstheme="majorHAnsi"/>
-        </w:rPr>
-        <w:t>.</w:t>
       </w:r>
     </w:p>
     <w:p>
@@ -11881,8 +11474,60 @@
     </w:p>
     <w:p>
       <w:pPr>
-        <w:rPr>
-          <w:rFonts w:asciiTheme="majorHAnsi" w:hAnsiTheme="majorHAnsi" w:cstheme="majorHAnsi"/>
+        <w:jc w:val="both"/>
+        <w:rPr>
+          <w:rFonts w:asciiTheme="majorHAnsi" w:eastAsiaTheme="minorEastAsia" w:hAnsiTheme="majorHAnsi" w:cstheme="majorHAnsi"/>
+        </w:rPr>
+      </w:pPr>
+      <m:oMathPara>
+        <m:oMath>
+          <m:r>
+            <w:rPr>
+              <w:rFonts w:ascii="Cambria Math" w:eastAsiaTheme="minorEastAsia" w:hAnsi="Cambria Math" w:cstheme="majorHAnsi"/>
+            </w:rPr>
+            <m:t xml:space="preserve">si assuma         </m:t>
+          </m:r>
+          <m:r>
+            <m:rPr>
+              <m:sty m:val="p"/>
+            </m:rPr>
+            <w:rPr>
+              <w:rFonts w:ascii="Cambria Math" w:eastAsiaTheme="minorEastAsia" w:hAnsi="Cambria Math" w:cstheme="majorHAnsi"/>
+            </w:rPr>
+            <m:t>sin</m:t>
+          </m:r>
+          <m:d>
+            <m:dPr>
+              <m:ctrlPr>
+                <w:rPr>
+                  <w:rFonts w:ascii="Cambria Math" w:eastAsiaTheme="minorEastAsia" w:hAnsi="Cambria Math" w:cstheme="majorHAnsi"/>
+                  <w:i/>
+                </w:rPr>
+              </m:ctrlPr>
+            </m:dPr>
+            <m:e>
+              <m:r>
+                <w:rPr>
+                  <w:rFonts w:ascii="Cambria Math" w:eastAsiaTheme="minorEastAsia" w:hAnsi="Cambria Math" w:cstheme="majorHAnsi"/>
+                </w:rPr>
+                <m:t>ϑ</m:t>
+              </m:r>
+            </m:e>
+          </m:d>
+          <m:r>
+            <w:rPr>
+              <w:rFonts w:ascii="Cambria Math" w:eastAsiaTheme="minorEastAsia" w:hAnsi="Cambria Math" w:cstheme="majorHAnsi"/>
+            </w:rPr>
+            <m:t>=1        →        ϑ= π/2</m:t>
+          </m:r>
+        </m:oMath>
+      </m:oMathPara>
+    </w:p>
+    <w:p>
+      <w:pPr>
+        <w:jc w:val="both"/>
+        <w:rPr>
+          <w:rFonts w:asciiTheme="majorHAnsi" w:eastAsiaTheme="minorEastAsia" w:hAnsiTheme="majorHAnsi" w:cstheme="majorHAnsi"/>
         </w:rPr>
       </w:pPr>
     </w:p>
@@ -11903,7 +11548,7 @@
           <w:bCs/>
           <w:color w:val="DCD676"/>
         </w:rPr>
-        <w:t xml:space="preserve">3) </w:t>
+        <w:t xml:space="preserve">2) </w:t>
       </w:r>
       <w:r>
         <w:rPr>
@@ -11912,6 +11557,303 @@
           <w:bCs/>
           <w:color w:val="DCD676"/>
         </w:rPr>
+        <w:t>Lunghezza variabile:</w:t>
+      </w:r>
+    </w:p>
+    <w:p>
+      <w:pPr>
+        <w:jc w:val="both"/>
+        <w:rPr>
+          <w:rFonts w:asciiTheme="majorHAnsi" w:hAnsiTheme="majorHAnsi" w:cstheme="majorHAnsi"/>
+        </w:rPr>
+      </w:pPr>
+      <w:r>
+        <w:rPr>
+          <w:rFonts w:asciiTheme="majorHAnsi" w:hAnsiTheme="majorHAnsi" w:cstheme="majorHAnsi"/>
+        </w:rPr>
+        <w:t>Questa</w:t>
+      </w:r>
+      <w:r>
+        <w:rPr>
+          <w:rFonts w:asciiTheme="majorHAnsi" w:hAnsiTheme="majorHAnsi" w:cstheme="majorHAnsi"/>
+        </w:rPr>
+        <w:t xml:space="preserve"> </w:t>
+      </w:r>
+      <w:r>
+        <w:rPr>
+          <w:rFonts w:asciiTheme="majorHAnsi" w:hAnsiTheme="majorHAnsi" w:cstheme="majorHAnsi"/>
+        </w:rPr>
+        <w:t xml:space="preserve">fase dell’ </w:t>
+      </w:r>
+      <w:r>
+        <w:rPr>
+          <w:rFonts w:asciiTheme="majorHAnsi" w:hAnsiTheme="majorHAnsi" w:cstheme="majorHAnsi"/>
+        </w:rPr>
+        <w:t xml:space="preserve">questo esperimento </w:t>
+      </w:r>
+      <w:r>
+        <w:rPr>
+          <w:rFonts w:asciiTheme="majorHAnsi" w:hAnsiTheme="majorHAnsi" w:cstheme="majorHAnsi"/>
+        </w:rPr>
+        <w:t>è simile a quella precedente. A differenza della prima fasa la corrente impostata al generatore è fissa a 3</w:t>
+      </w:r>
+      <w:r>
+        <w:rPr>
+          <w:rFonts w:asciiTheme="majorHAnsi" w:hAnsiTheme="majorHAnsi" w:cstheme="majorHAnsi"/>
+        </w:rPr>
+        <w:t xml:space="preserve"> </w:t>
+      </w:r>
+      <w:r>
+        <w:rPr>
+          <w:rFonts w:asciiTheme="majorHAnsi" w:hAnsiTheme="majorHAnsi" w:cstheme="majorHAnsi"/>
+        </w:rPr>
+        <w:t>A</w:t>
+      </w:r>
+      <w:r>
+        <w:rPr>
+          <w:rFonts w:asciiTheme="majorHAnsi" w:hAnsiTheme="majorHAnsi" w:cstheme="majorHAnsi"/>
+        </w:rPr>
+        <w:t>, mentre varia la lunghezza del circuito</w:t>
+      </w:r>
+      <w:r>
+        <w:rPr>
+          <w:rFonts w:asciiTheme="majorHAnsi" w:hAnsiTheme="majorHAnsi" w:cstheme="majorHAnsi"/>
+        </w:rPr>
+        <w:t xml:space="preserve"> inserito sul supporto conduttore.</w:t>
+      </w:r>
+    </w:p>
+    <w:p>
+      <w:pPr>
+        <w:jc w:val="both"/>
+        <w:rPr>
+          <w:rFonts w:asciiTheme="majorHAnsi" w:hAnsiTheme="majorHAnsi" w:cstheme="majorHAnsi"/>
+        </w:rPr>
+      </w:pPr>
+      <w:r>
+        <w:rPr>
+          <w:rFonts w:asciiTheme="majorHAnsi" w:hAnsiTheme="majorHAnsi" w:cstheme="majorHAnsi"/>
+        </w:rPr>
+        <w:t>Questa condizione è ottenuta collegando al supporto conduttore circuiti di lunghezza diversi, facenti parte del set sperimentale precedentemente descritto. Le lughezze variano da 10 a 80 mm</w:t>
+      </w:r>
+      <w:r>
+        <w:rPr>
+          <w:rFonts w:asciiTheme="majorHAnsi" w:hAnsiTheme="majorHAnsi" w:cstheme="majorHAnsi"/>
+        </w:rPr>
+        <w:t>.</w:t>
+      </w:r>
+    </w:p>
+    <w:p>
+      <w:pPr>
+        <w:jc w:val="both"/>
+        <w:rPr>
+          <w:rFonts w:asciiTheme="majorHAnsi" w:hAnsiTheme="majorHAnsi" w:cstheme="majorHAnsi"/>
+        </w:rPr>
+      </w:pPr>
+      <w:r>
+        <w:rPr>
+          <w:rFonts w:asciiTheme="majorHAnsi" w:hAnsiTheme="majorHAnsi" w:cstheme="majorHAnsi"/>
+        </w:rPr>
+        <w:t>È fondamentale ricordare che prima di cambiare i cicuiti è necessario spegnere il generatore di corrente per evitare incidenti. In ogni caso la corrente di 3</w:t>
+      </w:r>
+      <w:r>
+        <w:rPr>
+          <w:rFonts w:asciiTheme="majorHAnsi" w:hAnsiTheme="majorHAnsi" w:cstheme="majorHAnsi"/>
+        </w:rPr>
+        <w:t xml:space="preserve"> A</w:t>
+      </w:r>
+      <w:r>
+        <w:rPr>
+          <w:rFonts w:asciiTheme="majorHAnsi" w:hAnsiTheme="majorHAnsi" w:cstheme="majorHAnsi"/>
+        </w:rPr>
+        <w:t xml:space="preserve"> è </w:t>
+      </w:r>
+      <w:r>
+        <w:rPr>
+          <w:rFonts w:asciiTheme="majorHAnsi" w:hAnsiTheme="majorHAnsi" w:cstheme="majorHAnsi"/>
+        </w:rPr>
+        <w:t xml:space="preserve">abbastanza alta </w:t>
+      </w:r>
+      <w:r>
+        <w:rPr>
+          <w:rFonts w:asciiTheme="majorHAnsi" w:hAnsiTheme="majorHAnsi" w:cstheme="majorHAnsi"/>
+        </w:rPr>
+        <w:t>da</w:t>
+      </w:r>
+      <w:r>
+        <w:rPr>
+          <w:rFonts w:asciiTheme="majorHAnsi" w:hAnsiTheme="majorHAnsi" w:cstheme="majorHAnsi"/>
+        </w:rPr>
+        <w:t xml:space="preserve"> avere </w:t>
+      </w:r>
+      <w:r>
+        <w:rPr>
+          <w:rFonts w:asciiTheme="majorHAnsi" w:hAnsiTheme="majorHAnsi" w:cstheme="majorHAnsi"/>
+        </w:rPr>
+        <w:t xml:space="preserve">dei risultati visibili ma non </w:t>
+      </w:r>
+      <w:r>
+        <w:rPr>
+          <w:rFonts w:asciiTheme="majorHAnsi" w:hAnsiTheme="majorHAnsi" w:cstheme="majorHAnsi"/>
+        </w:rPr>
+        <w:t>sufficiente a creare situazioni di</w:t>
+      </w:r>
+      <w:r>
+        <w:rPr>
+          <w:rFonts w:asciiTheme="majorHAnsi" w:hAnsiTheme="majorHAnsi" w:cstheme="majorHAnsi"/>
+        </w:rPr>
+        <w:t xml:space="preserve"> pericolo</w:t>
+      </w:r>
+      <w:r>
+        <w:rPr>
+          <w:rFonts w:asciiTheme="majorHAnsi" w:hAnsiTheme="majorHAnsi" w:cstheme="majorHAnsi"/>
+        </w:rPr>
+        <w:t>.</w:t>
+      </w:r>
+    </w:p>
+    <w:p>
+      <w:pPr>
+        <w:jc w:val="both"/>
+        <w:rPr>
+          <w:rFonts w:asciiTheme="majorHAnsi" w:eastAsiaTheme="minorEastAsia" w:hAnsiTheme="majorHAnsi" w:cstheme="majorHAnsi"/>
+          <w:lang w:val="en-US"/>
+        </w:rPr>
+      </w:pPr>
+      <m:oMathPara>
+        <m:oMath>
+          <m:sSub>
+            <m:sSubPr>
+              <m:ctrlPr>
+                <w:rPr>
+                  <w:rFonts w:ascii="Cambria Math" w:hAnsi="Cambria Math" w:cstheme="majorHAnsi"/>
+                  <w:i/>
+                </w:rPr>
+              </m:ctrlPr>
+            </m:sSubPr>
+            <m:e>
+              <m:r>
+                <w:rPr>
+                  <w:rFonts w:ascii="Cambria Math" w:hAnsi="Cambria Math" w:cstheme="majorHAnsi"/>
+                </w:rPr>
+                <m:t>F</m:t>
+              </m:r>
+            </m:e>
+            <m:sub>
+              <m:r>
+                <w:rPr>
+                  <w:rFonts w:ascii="Cambria Math" w:hAnsi="Cambria Math" w:cstheme="majorHAnsi"/>
+                </w:rPr>
+                <m:t>Laplace</m:t>
+              </m:r>
+            </m:sub>
+          </m:sSub>
+          <m:r>
+            <w:rPr>
+              <w:rFonts w:ascii="Cambria Math" w:hAnsi="Cambria Math" w:cstheme="majorHAnsi"/>
+              <w:lang w:val="en-US"/>
+            </w:rPr>
+            <m:t>= ∆</m:t>
+          </m:r>
+          <m:r>
+            <w:rPr>
+              <w:rFonts w:ascii="Cambria Math" w:hAnsi="Cambria Math" w:cstheme="majorHAnsi"/>
+            </w:rPr>
+            <m:t>m</m:t>
+          </m:r>
+          <m:r>
+            <w:rPr>
+              <w:rFonts w:ascii="Cambria Math" w:hAnsi="Cambria Math" w:cstheme="majorHAnsi"/>
+              <w:lang w:val="en-US"/>
+            </w:rPr>
+            <m:t>∙</m:t>
+          </m:r>
+          <m:r>
+            <w:rPr>
+              <w:rFonts w:ascii="Cambria Math" w:hAnsi="Cambria Math" w:cstheme="majorHAnsi"/>
+            </w:rPr>
+            <m:t>g</m:t>
+          </m:r>
+          <m:r>
+            <w:rPr>
+              <w:rFonts w:ascii="Cambria Math" w:hAnsi="Cambria Math" w:cstheme="majorHAnsi"/>
+              <w:lang w:val="en-US"/>
+            </w:rPr>
+            <m:t>=</m:t>
+          </m:r>
+          <m:r>
+            <w:rPr>
+              <w:rFonts w:ascii="Cambria Math" w:hAnsi="Cambria Math" w:cstheme="majorHAnsi"/>
+            </w:rPr>
+            <m:t>I</m:t>
+          </m:r>
+          <m:r>
+            <w:rPr>
+              <w:rFonts w:ascii="Cambria Math" w:hAnsi="Cambria Math" w:cstheme="majorHAnsi"/>
+              <w:lang w:val="en-US"/>
+            </w:rPr>
+            <m:t xml:space="preserve"> </m:t>
+          </m:r>
+          <m:r>
+            <w:rPr>
+              <w:rFonts w:ascii="Cambria Math" w:hAnsi="Cambria Math" w:cstheme="majorHAnsi"/>
+            </w:rPr>
+            <m:t>L</m:t>
+          </m:r>
+          <m:r>
+            <w:rPr>
+              <w:rFonts w:ascii="Cambria Math" w:hAnsi="Cambria Math" w:cstheme="majorHAnsi"/>
+              <w:lang w:val="en-US"/>
+            </w:rPr>
+            <m:t xml:space="preserve"> </m:t>
+          </m:r>
+          <m:r>
+            <w:rPr>
+              <w:rFonts w:ascii="Cambria Math" w:hAnsi="Cambria Math" w:cstheme="majorHAnsi"/>
+            </w:rPr>
+            <m:t>B</m:t>
+          </m:r>
+          <m:r>
+            <w:rPr>
+              <w:rFonts w:ascii="Cambria Math" w:hAnsi="Cambria Math" w:cstheme="majorHAnsi"/>
+              <w:lang w:val="en-US"/>
+            </w:rPr>
+            <m:t xml:space="preserve"> </m:t>
+          </m:r>
+        </m:oMath>
+      </m:oMathPara>
+    </w:p>
+    <w:p>
+      <w:pPr>
+        <w:rPr>
+          <w:rFonts w:asciiTheme="majorHAnsi" w:hAnsiTheme="majorHAnsi" w:cstheme="majorHAnsi"/>
+        </w:rPr>
+      </w:pPr>
+    </w:p>
+    <w:p>
+      <w:pPr>
+        <w:pStyle w:val="Subtitle"/>
+        <w:rPr>
+          <w:rFonts w:ascii="Arial" w:hAnsi="Arial" w:cs="Arial"/>
+          <w:b/>
+          <w:bCs/>
+          <w:color w:val="DCD676"/>
+        </w:rPr>
+      </w:pPr>
+      <w:r>
+        <w:rPr>
+          <w:rFonts w:ascii="Arial" w:hAnsi="Arial" w:cs="Arial"/>
+          <w:b/>
+          <w:bCs/>
+          <w:color w:val="DCD676"/>
+        </w:rPr>
+        <w:t xml:space="preserve">3) </w:t>
+      </w:r>
+      <w:r>
+        <w:rPr>
+          <w:rFonts w:ascii="Arial" w:hAnsi="Arial" w:cs="Arial"/>
+          <w:b/>
+          <w:bCs/>
+          <w:color w:val="DCD676"/>
+        </w:rPr>
         <w:t>Angolo variabile:</w:t>
       </w:r>
     </w:p>
@@ -12054,13 +11996,7 @@
         <w:rPr>
           <w:rFonts w:asciiTheme="majorHAnsi" w:hAnsiTheme="majorHAnsi" w:cstheme="majorHAnsi"/>
         </w:rPr>
-        <w:t>A</w:t>
-      </w:r>
-      <w:r>
-        <w:rPr>
-          <w:rFonts w:asciiTheme="majorHAnsi" w:hAnsiTheme="majorHAnsi" w:cstheme="majorHAnsi"/>
-        </w:rPr>
-        <w:t>.</w:t>
+        <w:t>A.</w:t>
       </w:r>
     </w:p>
     <w:p>
@@ -12540,25 +12476,7 @@
           <w:bCs/>
           <w:color w:val="DCD676"/>
         </w:rPr>
-        <w:t>2</w:t>
-      </w:r>
-      <w:r>
-        <w:rPr>
-          <w:rFonts w:ascii="Arial" w:hAnsi="Arial" w:cs="Arial"/>
-          <w:b/>
-          <w:bCs/>
-          <w:color w:val="DCD676"/>
-        </w:rPr>
-        <w:t xml:space="preserve">) </w:t>
-      </w:r>
-      <w:r>
-        <w:rPr>
-          <w:rFonts w:ascii="Arial" w:hAnsi="Arial" w:cs="Arial"/>
-          <w:b/>
-          <w:bCs/>
-          <w:color w:val="DCD676"/>
-        </w:rPr>
-        <w:t>Lunghezza</w:t>
+        <w:t>2) Lunghezza</w:t>
       </w:r>
       <w:r>
         <w:rPr>
@@ -12701,25 +12619,7 @@
           <w:bCs/>
           <w:color w:val="DCD676"/>
         </w:rPr>
-        <w:t>3</w:t>
-      </w:r>
-      <w:r>
-        <w:rPr>
-          <w:rFonts w:ascii="Arial" w:hAnsi="Arial" w:cs="Arial"/>
-          <w:b/>
-          <w:bCs/>
-          <w:color w:val="DCD676"/>
-        </w:rPr>
-        <w:t xml:space="preserve">) </w:t>
-      </w:r>
-      <w:r>
-        <w:rPr>
-          <w:rFonts w:ascii="Arial" w:hAnsi="Arial" w:cs="Arial"/>
-          <w:b/>
-          <w:bCs/>
-          <w:color w:val="DCD676"/>
-        </w:rPr>
-        <w:t>Angolo</w:t>
+        <w:t>3) Angolo</w:t>
       </w:r>
       <w:r>
         <w:rPr>
@@ -13998,6 +13898,7 @@
   <w:style w:type="character" w:default="1" w:styleId="DefaultParagraphFont">
     <w:name w:val="Default Paragraph Font"/>
     <w:uiPriority w:val="1"/>
+    <w:semiHidden/>
     <w:unhideWhenUsed/>
   </w:style>
   <w:style w:type="table" w:default="1" w:styleId="TableNormal">

</xml_diff>